<commit_message>
Processes List re-organizaded, moved to Google Drive
</commit_message>
<xml_diff>
--- a/docs/FrontEnd/Vistas.docx
+++ b/docs/FrontEnd/Vistas.docx
@@ -4,7 +4,7 @@
   <w:body>
     <w:tbl>
       <w:tblPr>
-        <w:tblStyle w:val="Tablaconcuadrcula"/>
+        <w:tblStyle w:val="TableGrid"/>
         <w:tblpPr w:leftFromText="141" w:rightFromText="141" w:vertAnchor="text" w:horzAnchor="margin" w:tblpXSpec="center" w:tblpY="-325"/>
         <w:tblW w:w="9644" w:type="dxa"/>
         <w:tblLook w:val="04A0" w:firstRow="1" w:lastRow="0" w:firstColumn="1" w:lastColumn="0" w:noHBand="0" w:noVBand="1"/>
@@ -332,15 +332,7 @@
                 <w:sz w:val="24"/>
                 <w:szCs w:val="24"/>
               </w:rPr>
-              <w:t>BULL, técnico</w:t>
-            </w:r>
-            <w:r>
-              <w:rPr>
-                <w:rFonts w:ascii="Times New Roman" w:eastAsia="Times New Roman" w:hAnsi="Times New Roman" w:cs="Times New Roman"/>
-                <w:sz w:val="24"/>
-                <w:szCs w:val="24"/>
-              </w:rPr>
-              <w:t xml:space="preserve"> de Sistemas</w:t>
+              <w:t>BULL, técnico de Sistemas</w:t>
             </w:r>
           </w:p>
         </w:tc>
@@ -465,15 +457,7 @@
                 <w:sz w:val="24"/>
                 <w:szCs w:val="24"/>
               </w:rPr>
-              <w:t>BULL, técnico</w:t>
-            </w:r>
-            <w:r>
-              <w:rPr>
-                <w:rFonts w:ascii="Times New Roman" w:eastAsia="Times New Roman" w:hAnsi="Times New Roman" w:cs="Times New Roman"/>
-                <w:sz w:val="24"/>
-                <w:szCs w:val="24"/>
-              </w:rPr>
-              <w:t xml:space="preserve"> de Sistemas</w:t>
+              <w:t>BULL, técnico de Sistemas</w:t>
             </w:r>
           </w:p>
         </w:tc>
@@ -579,15 +563,7 @@
                 <w:sz w:val="24"/>
                 <w:szCs w:val="24"/>
               </w:rPr>
-              <w:t>BULL, técnico</w:t>
-            </w:r>
-            <w:r>
-              <w:rPr>
-                <w:rFonts w:ascii="Times New Roman" w:eastAsia="Times New Roman" w:hAnsi="Times New Roman" w:cs="Times New Roman"/>
-                <w:sz w:val="24"/>
-                <w:szCs w:val="24"/>
-              </w:rPr>
-              <w:t xml:space="preserve"> de Sistemas</w:t>
+              <w:t>BULL, técnico de Sistemas</w:t>
             </w:r>
           </w:p>
         </w:tc>
@@ -709,15 +685,7 @@
                 <w:sz w:val="24"/>
                 <w:szCs w:val="24"/>
               </w:rPr>
-              <w:t xml:space="preserve"> BULL, técnico</w:t>
-            </w:r>
-            <w:r>
-              <w:rPr>
-                <w:rFonts w:ascii="Times New Roman" w:eastAsia="Times New Roman" w:hAnsi="Times New Roman" w:cs="Times New Roman"/>
-                <w:sz w:val="24"/>
-                <w:szCs w:val="24"/>
-              </w:rPr>
-              <w:t xml:space="preserve"> de Sistemas</w:t>
+              <w:t xml:space="preserve"> BULL, técnico de Sistemas</w:t>
             </w:r>
           </w:p>
         </w:tc>
@@ -816,12 +784,25 @@
     </w:p>
     <w:p>
       <w:pPr>
+        <w:pStyle w:val="ListParagraph"/>
+        <w:numPr>
+          <w:ilvl w:val="0"/>
+          <w:numId w:val="2"/>
+        </w:numPr>
         <w:rPr>
           <w:rFonts w:ascii="Times New Roman" w:hAnsi="Times New Roman" w:cs="Times New Roman"/>
           <w:sz w:val="24"/>
           <w:szCs w:val="24"/>
         </w:rPr>
       </w:pPr>
+      <w:r>
+        <w:rPr>
+          <w:rFonts w:ascii="Times New Roman" w:hAnsi="Times New Roman" w:cs="Times New Roman"/>
+          <w:sz w:val="24"/>
+          <w:szCs w:val="24"/>
+        </w:rPr>
+        <w:t xml:space="preserve">Inscripción a un módulo BULL. </w:t>
+      </w:r>
     </w:p>
     <w:p>
       <w:pPr>
@@ -1029,6 +1010,95 @@
 <file path=word/numbering.xml><?xml version="1.0" encoding="utf-8"?>
 <w:numbering xmlns:wpc="http://schemas.microsoft.com/office/word/2010/wordprocessingCanvas" xmlns:cx="http://schemas.microsoft.com/office/drawing/2014/chartex" xmlns:cx1="http://schemas.microsoft.com/office/drawing/2015/9/8/chartex" xmlns:cx2="http://schemas.microsoft.com/office/drawing/2015/10/21/chartex" xmlns:cx3="http://schemas.microsoft.com/office/drawing/2016/5/9/chartex" xmlns:cx4="http://schemas.microsoft.com/office/drawing/2016/5/10/chartex" xmlns:cx5="http://schemas.microsoft.com/office/drawing/2016/5/11/chartex" xmlns:cx6="http://schemas.microsoft.com/office/drawing/2016/5/12/chartex" xmlns:cx7="http://schemas.microsoft.com/office/drawing/2016/5/13/chartex" xmlns:cx8="http://schemas.microsoft.com/office/drawing/2016/5/14/chartex" xmlns:mc="http://schemas.openxmlformats.org/markup-compatibility/2006" xmlns:aink="http://schemas.microsoft.com/office/drawing/2016/ink" xmlns:am3d="http://schemas.microsoft.com/office/drawing/2017/model3d" xmlns:o="urn:schemas-microsoft-com:office:office" xmlns:oel="http://schemas.microsoft.com/office/2019/extlst" xmlns:r="http://schemas.openxmlformats.org/officeDocument/2006/relationships" xmlns:m="http://schemas.openxmlformats.org/officeDocument/2006/math" xmlns:v="urn:schemas-microsoft-com:vml" xmlns:wp14="http://schemas.microsoft.com/office/word/2010/wordprocessingDrawing" xmlns:wp="http://schemas.openxmlformats.org/drawingml/2006/wordprocessingDrawing" xmlns:w10="urn:schemas-microsoft-com:office:word" xmlns:w="http://schemas.openxmlformats.org/wordprocessingml/2006/main" xmlns:w14="http://schemas.microsoft.com/office/word/2010/wordml" xmlns:w15="http://schemas.microsoft.com/office/word/2012/wordml" xmlns:w16cex="http://schemas.microsoft.com/office/word/2018/wordml/cex" xmlns:w16cid="http://schemas.microsoft.com/office/word/2016/wordml/cid" xmlns:w16="http://schemas.microsoft.com/office/word/2018/wordml" xmlns:w16du="http://schemas.microsoft.com/office/word/2023/wordml/word16du" xmlns:w16sdtdh="http://schemas.microsoft.com/office/word/2020/wordml/sdtdatahash" xmlns:w16sdtfl="http://schemas.microsoft.com/office/word/2024/wordml/sdtformatlock" xmlns:w16se="http://schemas.microsoft.com/office/word/2015/wordml/symex" xmlns:wpg="http://schemas.microsoft.com/office/word/2010/wordprocessingGroup" xmlns:wpi="http://schemas.microsoft.com/office/word/2010/wordprocessingInk" xmlns:wne="http://schemas.microsoft.com/office/word/2006/wordml" xmlns:wps="http://schemas.microsoft.com/office/word/2010/wordprocessingShape" mc:Ignorable="w14 w15 w16se w16cid w16 w16cex w16sdtdh w16sdtfl w16du wp14">
   <w:abstractNum w:abstractNumId="0" w15:restartNumberingAfterBreak="0">
+    <w:nsid w:val="26500251"/>
+    <w:multiLevelType w:val="hybridMultilevel"/>
+    <w:tmpl w:val="DC4602AC"/>
+    <w:lvl w:ilvl="0" w:tplc="0409000F">
+      <w:start w:val="1"/>
+      <w:numFmt w:val="decimal"/>
+      <w:lvlText w:val="%1."/>
+      <w:lvlJc w:val="left"/>
+      <w:pPr>
+        <w:ind w:left="720" w:hanging="360"/>
+      </w:pPr>
+      <w:rPr>
+        <w:rFonts w:hint="default"/>
+      </w:rPr>
+    </w:lvl>
+    <w:lvl w:ilvl="1" w:tplc="04090019" w:tentative="1">
+      <w:start w:val="1"/>
+      <w:numFmt w:val="lowerLetter"/>
+      <w:lvlText w:val="%2."/>
+      <w:lvlJc w:val="left"/>
+      <w:pPr>
+        <w:ind w:left="1440" w:hanging="360"/>
+      </w:pPr>
+    </w:lvl>
+    <w:lvl w:ilvl="2" w:tplc="0409001B" w:tentative="1">
+      <w:start w:val="1"/>
+      <w:numFmt w:val="lowerRoman"/>
+      <w:lvlText w:val="%3."/>
+      <w:lvlJc w:val="right"/>
+      <w:pPr>
+        <w:ind w:left="2160" w:hanging="180"/>
+      </w:pPr>
+    </w:lvl>
+    <w:lvl w:ilvl="3" w:tplc="0409000F" w:tentative="1">
+      <w:start w:val="1"/>
+      <w:numFmt w:val="decimal"/>
+      <w:lvlText w:val="%4."/>
+      <w:lvlJc w:val="left"/>
+      <w:pPr>
+        <w:ind w:left="2880" w:hanging="360"/>
+      </w:pPr>
+    </w:lvl>
+    <w:lvl w:ilvl="4" w:tplc="04090019" w:tentative="1">
+      <w:start w:val="1"/>
+      <w:numFmt w:val="lowerLetter"/>
+      <w:lvlText w:val="%5."/>
+      <w:lvlJc w:val="left"/>
+      <w:pPr>
+        <w:ind w:left="3600" w:hanging="360"/>
+      </w:pPr>
+    </w:lvl>
+    <w:lvl w:ilvl="5" w:tplc="0409001B" w:tentative="1">
+      <w:start w:val="1"/>
+      <w:numFmt w:val="lowerRoman"/>
+      <w:lvlText w:val="%6."/>
+      <w:lvlJc w:val="right"/>
+      <w:pPr>
+        <w:ind w:left="4320" w:hanging="180"/>
+      </w:pPr>
+    </w:lvl>
+    <w:lvl w:ilvl="6" w:tplc="0409000F" w:tentative="1">
+      <w:start w:val="1"/>
+      <w:numFmt w:val="decimal"/>
+      <w:lvlText w:val="%7."/>
+      <w:lvlJc w:val="left"/>
+      <w:pPr>
+        <w:ind w:left="5040" w:hanging="360"/>
+      </w:pPr>
+    </w:lvl>
+    <w:lvl w:ilvl="7" w:tplc="04090019" w:tentative="1">
+      <w:start w:val="1"/>
+      <w:numFmt w:val="lowerLetter"/>
+      <w:lvlText w:val="%8."/>
+      <w:lvlJc w:val="left"/>
+      <w:pPr>
+        <w:ind w:left="5760" w:hanging="360"/>
+      </w:pPr>
+    </w:lvl>
+    <w:lvl w:ilvl="8" w:tplc="0409001B" w:tentative="1">
+      <w:start w:val="1"/>
+      <w:numFmt w:val="lowerRoman"/>
+      <w:lvlText w:val="%9."/>
+      <w:lvlJc w:val="right"/>
+      <w:pPr>
+        <w:ind w:left="6480" w:hanging="180"/>
+      </w:pPr>
+    </w:lvl>
+  </w:abstractNum>
+  <w:abstractNum w:abstractNumId="1" w15:restartNumberingAfterBreak="0">
     <w:nsid w:val="40B94695"/>
     <w:multiLevelType w:val="multilevel"/>
     <w:tmpl w:val="171045EA"/>
@@ -1115,6 +1185,9 @@
     </w:lvl>
   </w:abstractNum>
   <w:num w:numId="1" w16cid:durableId="1811047490">
+    <w:abstractNumId w:val="1"/>
+  </w:num>
+  <w:num w:numId="2" w16cid:durableId="61371485">
     <w:abstractNumId w:val="0"/>
   </w:num>
 </w:numbering>
@@ -1533,11 +1606,11 @@
       <w14:ligatures w14:val="none"/>
     </w:rPr>
   </w:style>
-  <w:style w:type="paragraph" w:styleId="Ttulo1">
+  <w:style w:type="paragraph" w:styleId="Heading1">
     <w:name w:val="heading 1"/>
     <w:basedOn w:val="Normal"/>
     <w:next w:val="Normal"/>
-    <w:link w:val="Ttulo1Car"/>
+    <w:link w:val="Heading1Char"/>
     <w:uiPriority w:val="9"/>
     <w:qFormat/>
     <w:rsid w:val="00D12D5D"/>
@@ -1554,11 +1627,11 @@
       <w:szCs w:val="40"/>
     </w:rPr>
   </w:style>
-  <w:style w:type="paragraph" w:styleId="Ttulo2">
+  <w:style w:type="paragraph" w:styleId="Heading2">
     <w:name w:val="heading 2"/>
     <w:basedOn w:val="Normal"/>
     <w:next w:val="Normal"/>
-    <w:link w:val="Ttulo2Car"/>
+    <w:link w:val="Heading2Char"/>
     <w:uiPriority w:val="9"/>
     <w:semiHidden/>
     <w:unhideWhenUsed/>
@@ -1577,11 +1650,11 @@
       <w:szCs w:val="32"/>
     </w:rPr>
   </w:style>
-  <w:style w:type="paragraph" w:styleId="Ttulo3">
+  <w:style w:type="paragraph" w:styleId="Heading3">
     <w:name w:val="heading 3"/>
     <w:basedOn w:val="Normal"/>
     <w:next w:val="Normal"/>
-    <w:link w:val="Ttulo3Car"/>
+    <w:link w:val="Heading3Char"/>
     <w:uiPriority w:val="9"/>
     <w:semiHidden/>
     <w:unhideWhenUsed/>
@@ -1600,11 +1673,11 @@
       <w:szCs w:val="28"/>
     </w:rPr>
   </w:style>
-  <w:style w:type="paragraph" w:styleId="Ttulo4">
+  <w:style w:type="paragraph" w:styleId="Heading4">
     <w:name w:val="heading 4"/>
     <w:basedOn w:val="Normal"/>
     <w:next w:val="Normal"/>
-    <w:link w:val="Ttulo4Car"/>
+    <w:link w:val="Heading4Char"/>
     <w:uiPriority w:val="9"/>
     <w:semiHidden/>
     <w:unhideWhenUsed/>
@@ -1623,11 +1696,11 @@
       <w:color w:val="0F4761" w:themeColor="accent1" w:themeShade="BF"/>
     </w:rPr>
   </w:style>
-  <w:style w:type="paragraph" w:styleId="Ttulo5">
+  <w:style w:type="paragraph" w:styleId="Heading5">
     <w:name w:val="heading 5"/>
     <w:basedOn w:val="Normal"/>
     <w:next w:val="Normal"/>
-    <w:link w:val="Ttulo5Car"/>
+    <w:link w:val="Heading5Char"/>
     <w:uiPriority w:val="9"/>
     <w:semiHidden/>
     <w:unhideWhenUsed/>
@@ -1644,11 +1717,11 @@
       <w:color w:val="0F4761" w:themeColor="accent1" w:themeShade="BF"/>
     </w:rPr>
   </w:style>
-  <w:style w:type="paragraph" w:styleId="Ttulo6">
+  <w:style w:type="paragraph" w:styleId="Heading6">
     <w:name w:val="heading 6"/>
     <w:basedOn w:val="Normal"/>
     <w:next w:val="Normal"/>
-    <w:link w:val="Ttulo6Car"/>
+    <w:link w:val="Heading6Char"/>
     <w:uiPriority w:val="9"/>
     <w:semiHidden/>
     <w:unhideWhenUsed/>
@@ -1667,11 +1740,11 @@
       <w:color w:val="595959" w:themeColor="text1" w:themeTint="A6"/>
     </w:rPr>
   </w:style>
-  <w:style w:type="paragraph" w:styleId="Ttulo7">
+  <w:style w:type="paragraph" w:styleId="Heading7">
     <w:name w:val="heading 7"/>
     <w:basedOn w:val="Normal"/>
     <w:next w:val="Normal"/>
-    <w:link w:val="Ttulo7Car"/>
+    <w:link w:val="Heading7Char"/>
     <w:uiPriority w:val="9"/>
     <w:semiHidden/>
     <w:unhideWhenUsed/>
@@ -1688,11 +1761,11 @@
       <w:color w:val="595959" w:themeColor="text1" w:themeTint="A6"/>
     </w:rPr>
   </w:style>
-  <w:style w:type="paragraph" w:styleId="Ttulo8">
+  <w:style w:type="paragraph" w:styleId="Heading8">
     <w:name w:val="heading 8"/>
     <w:basedOn w:val="Normal"/>
     <w:next w:val="Normal"/>
-    <w:link w:val="Ttulo8Car"/>
+    <w:link w:val="Heading8Char"/>
     <w:uiPriority w:val="9"/>
     <w:semiHidden/>
     <w:unhideWhenUsed/>
@@ -1711,11 +1784,11 @@
       <w:color w:val="272727" w:themeColor="text1" w:themeTint="D8"/>
     </w:rPr>
   </w:style>
-  <w:style w:type="paragraph" w:styleId="Ttulo9">
+  <w:style w:type="paragraph" w:styleId="Heading9">
     <w:name w:val="heading 9"/>
     <w:basedOn w:val="Normal"/>
     <w:next w:val="Normal"/>
-    <w:link w:val="Ttulo9Car"/>
+    <w:link w:val="Heading9Char"/>
     <w:uiPriority w:val="9"/>
     <w:semiHidden/>
     <w:unhideWhenUsed/>
@@ -1732,13 +1805,13 @@
       <w:color w:val="272727" w:themeColor="text1" w:themeTint="D8"/>
     </w:rPr>
   </w:style>
-  <w:style w:type="character" w:default="1" w:styleId="Fuentedeprrafopredeter">
+  <w:style w:type="character" w:default="1" w:styleId="DefaultParagraphFont">
     <w:name w:val="Default Paragraph Font"/>
     <w:uiPriority w:val="1"/>
     <w:semiHidden/>
     <w:unhideWhenUsed/>
   </w:style>
-  <w:style w:type="table" w:default="1" w:styleId="Tablanormal">
+  <w:style w:type="table" w:default="1" w:styleId="TableNormal">
     <w:name w:val="Normal Table"/>
     <w:uiPriority w:val="99"/>
     <w:semiHidden/>
@@ -1753,16 +1826,16 @@
       </w:tblCellMar>
     </w:tblPr>
   </w:style>
-  <w:style w:type="numbering" w:default="1" w:styleId="Sinlista">
+  <w:style w:type="numbering" w:default="1" w:styleId="NoList">
     <w:name w:val="No List"/>
     <w:uiPriority w:val="99"/>
     <w:semiHidden/>
     <w:unhideWhenUsed/>
   </w:style>
-  <w:style w:type="character" w:customStyle="1" w:styleId="Ttulo1Car">
-    <w:name w:val="Título 1 Car"/>
-    <w:basedOn w:val="Fuentedeprrafopredeter"/>
-    <w:link w:val="Ttulo1"/>
+  <w:style w:type="character" w:customStyle="1" w:styleId="Heading1Char">
+    <w:name w:val="Heading 1 Char"/>
+    <w:basedOn w:val="DefaultParagraphFont"/>
+    <w:link w:val="Heading1"/>
     <w:uiPriority w:val="9"/>
     <w:rsid w:val="00D12D5D"/>
     <w:rPr>
@@ -1772,10 +1845,10 @@
       <w:szCs w:val="40"/>
     </w:rPr>
   </w:style>
-  <w:style w:type="character" w:customStyle="1" w:styleId="Ttulo2Car">
-    <w:name w:val="Título 2 Car"/>
-    <w:basedOn w:val="Fuentedeprrafopredeter"/>
-    <w:link w:val="Ttulo2"/>
+  <w:style w:type="character" w:customStyle="1" w:styleId="Heading2Char">
+    <w:name w:val="Heading 2 Char"/>
+    <w:basedOn w:val="DefaultParagraphFont"/>
+    <w:link w:val="Heading2"/>
     <w:uiPriority w:val="9"/>
     <w:semiHidden/>
     <w:rsid w:val="00D12D5D"/>
@@ -1786,10 +1859,10 @@
       <w:szCs w:val="32"/>
     </w:rPr>
   </w:style>
-  <w:style w:type="character" w:customStyle="1" w:styleId="Ttulo3Car">
-    <w:name w:val="Título 3 Car"/>
-    <w:basedOn w:val="Fuentedeprrafopredeter"/>
-    <w:link w:val="Ttulo3"/>
+  <w:style w:type="character" w:customStyle="1" w:styleId="Heading3Char">
+    <w:name w:val="Heading 3 Char"/>
+    <w:basedOn w:val="DefaultParagraphFont"/>
+    <w:link w:val="Heading3"/>
     <w:uiPriority w:val="9"/>
     <w:semiHidden/>
     <w:rsid w:val="00D12D5D"/>
@@ -1800,10 +1873,10 @@
       <w:szCs w:val="28"/>
     </w:rPr>
   </w:style>
-  <w:style w:type="character" w:customStyle="1" w:styleId="Ttulo4Car">
-    <w:name w:val="Título 4 Car"/>
-    <w:basedOn w:val="Fuentedeprrafopredeter"/>
-    <w:link w:val="Ttulo4"/>
+  <w:style w:type="character" w:customStyle="1" w:styleId="Heading4Char">
+    <w:name w:val="Heading 4 Char"/>
+    <w:basedOn w:val="DefaultParagraphFont"/>
+    <w:link w:val="Heading4"/>
     <w:uiPriority w:val="9"/>
     <w:semiHidden/>
     <w:rsid w:val="00D12D5D"/>
@@ -1814,10 +1887,10 @@
       <w:color w:val="0F4761" w:themeColor="accent1" w:themeShade="BF"/>
     </w:rPr>
   </w:style>
-  <w:style w:type="character" w:customStyle="1" w:styleId="Ttulo5Car">
-    <w:name w:val="Título 5 Car"/>
-    <w:basedOn w:val="Fuentedeprrafopredeter"/>
-    <w:link w:val="Ttulo5"/>
+  <w:style w:type="character" w:customStyle="1" w:styleId="Heading5Char">
+    <w:name w:val="Heading 5 Char"/>
+    <w:basedOn w:val="DefaultParagraphFont"/>
+    <w:link w:val="Heading5"/>
     <w:uiPriority w:val="9"/>
     <w:semiHidden/>
     <w:rsid w:val="00D12D5D"/>
@@ -1826,10 +1899,10 @@
       <w:color w:val="0F4761" w:themeColor="accent1" w:themeShade="BF"/>
     </w:rPr>
   </w:style>
-  <w:style w:type="character" w:customStyle="1" w:styleId="Ttulo6Car">
-    <w:name w:val="Título 6 Car"/>
-    <w:basedOn w:val="Fuentedeprrafopredeter"/>
-    <w:link w:val="Ttulo6"/>
+  <w:style w:type="character" w:customStyle="1" w:styleId="Heading6Char">
+    <w:name w:val="Heading 6 Char"/>
+    <w:basedOn w:val="DefaultParagraphFont"/>
+    <w:link w:val="Heading6"/>
     <w:uiPriority w:val="9"/>
     <w:semiHidden/>
     <w:rsid w:val="00D12D5D"/>
@@ -1840,10 +1913,10 @@
       <w:color w:val="595959" w:themeColor="text1" w:themeTint="A6"/>
     </w:rPr>
   </w:style>
-  <w:style w:type="character" w:customStyle="1" w:styleId="Ttulo7Car">
-    <w:name w:val="Título 7 Car"/>
-    <w:basedOn w:val="Fuentedeprrafopredeter"/>
-    <w:link w:val="Ttulo7"/>
+  <w:style w:type="character" w:customStyle="1" w:styleId="Heading7Char">
+    <w:name w:val="Heading 7 Char"/>
+    <w:basedOn w:val="DefaultParagraphFont"/>
+    <w:link w:val="Heading7"/>
     <w:uiPriority w:val="9"/>
     <w:semiHidden/>
     <w:rsid w:val="00D12D5D"/>
@@ -1852,10 +1925,10 @@
       <w:color w:val="595959" w:themeColor="text1" w:themeTint="A6"/>
     </w:rPr>
   </w:style>
-  <w:style w:type="character" w:customStyle="1" w:styleId="Ttulo8Car">
-    <w:name w:val="Título 8 Car"/>
-    <w:basedOn w:val="Fuentedeprrafopredeter"/>
-    <w:link w:val="Ttulo8"/>
+  <w:style w:type="character" w:customStyle="1" w:styleId="Heading8Char">
+    <w:name w:val="Heading 8 Char"/>
+    <w:basedOn w:val="DefaultParagraphFont"/>
+    <w:link w:val="Heading8"/>
     <w:uiPriority w:val="9"/>
     <w:semiHidden/>
     <w:rsid w:val="00D12D5D"/>
@@ -1866,10 +1939,10 @@
       <w:color w:val="272727" w:themeColor="text1" w:themeTint="D8"/>
     </w:rPr>
   </w:style>
-  <w:style w:type="character" w:customStyle="1" w:styleId="Ttulo9Car">
-    <w:name w:val="Título 9 Car"/>
-    <w:basedOn w:val="Fuentedeprrafopredeter"/>
-    <w:link w:val="Ttulo9"/>
+  <w:style w:type="character" w:customStyle="1" w:styleId="Heading9Char">
+    <w:name w:val="Heading 9 Char"/>
+    <w:basedOn w:val="DefaultParagraphFont"/>
+    <w:link w:val="Heading9"/>
     <w:uiPriority w:val="9"/>
     <w:semiHidden/>
     <w:rsid w:val="00D12D5D"/>
@@ -1878,11 +1951,11 @@
       <w:color w:val="272727" w:themeColor="text1" w:themeTint="D8"/>
     </w:rPr>
   </w:style>
-  <w:style w:type="paragraph" w:styleId="Ttulo">
+  <w:style w:type="paragraph" w:styleId="Title">
     <w:name w:val="Title"/>
     <w:basedOn w:val="Normal"/>
     <w:next w:val="Normal"/>
-    <w:link w:val="TtuloCar"/>
+    <w:link w:val="TitleChar"/>
     <w:uiPriority w:val="10"/>
     <w:qFormat/>
     <w:rsid w:val="00D12D5D"/>
@@ -1898,10 +1971,10 @@
       <w:szCs w:val="56"/>
     </w:rPr>
   </w:style>
-  <w:style w:type="character" w:customStyle="1" w:styleId="TtuloCar">
-    <w:name w:val="Título Car"/>
-    <w:basedOn w:val="Fuentedeprrafopredeter"/>
-    <w:link w:val="Ttulo"/>
+  <w:style w:type="character" w:customStyle="1" w:styleId="TitleChar">
+    <w:name w:val="Title Char"/>
+    <w:basedOn w:val="DefaultParagraphFont"/>
+    <w:link w:val="Title"/>
     <w:uiPriority w:val="10"/>
     <w:rsid w:val="00D12D5D"/>
     <w:rPr>
@@ -1912,11 +1985,11 @@
       <w:szCs w:val="56"/>
     </w:rPr>
   </w:style>
-  <w:style w:type="paragraph" w:styleId="Subttulo">
+  <w:style w:type="paragraph" w:styleId="Subtitle">
     <w:name w:val="Subtitle"/>
     <w:basedOn w:val="Normal"/>
     <w:next w:val="Normal"/>
-    <w:link w:val="SubttuloCar"/>
+    <w:link w:val="SubtitleChar"/>
     <w:uiPriority w:val="11"/>
     <w:qFormat/>
     <w:rsid w:val="00D12D5D"/>
@@ -1933,10 +2006,10 @@
       <w:szCs w:val="28"/>
     </w:rPr>
   </w:style>
-  <w:style w:type="character" w:customStyle="1" w:styleId="SubttuloCar">
-    <w:name w:val="Subtítulo Car"/>
-    <w:basedOn w:val="Fuentedeprrafopredeter"/>
-    <w:link w:val="Subttulo"/>
+  <w:style w:type="character" w:customStyle="1" w:styleId="SubtitleChar">
+    <w:name w:val="Subtitle Char"/>
+    <w:basedOn w:val="DefaultParagraphFont"/>
+    <w:link w:val="Subtitle"/>
     <w:uiPriority w:val="11"/>
     <w:rsid w:val="00D12D5D"/>
     <w:rPr>
@@ -1947,11 +2020,11 @@
       <w:szCs w:val="28"/>
     </w:rPr>
   </w:style>
-  <w:style w:type="paragraph" w:styleId="Cita">
+  <w:style w:type="paragraph" w:styleId="Quote">
     <w:name w:val="Quote"/>
     <w:basedOn w:val="Normal"/>
     <w:next w:val="Normal"/>
-    <w:link w:val="CitaCar"/>
+    <w:link w:val="QuoteChar"/>
     <w:uiPriority w:val="29"/>
     <w:qFormat/>
     <w:rsid w:val="00D12D5D"/>
@@ -1965,10 +2038,10 @@
       <w:color w:val="404040" w:themeColor="text1" w:themeTint="BF"/>
     </w:rPr>
   </w:style>
-  <w:style w:type="character" w:customStyle="1" w:styleId="CitaCar">
-    <w:name w:val="Cita Car"/>
-    <w:basedOn w:val="Fuentedeprrafopredeter"/>
-    <w:link w:val="Cita"/>
+  <w:style w:type="character" w:customStyle="1" w:styleId="QuoteChar">
+    <w:name w:val="Quote Char"/>
+    <w:basedOn w:val="DefaultParagraphFont"/>
+    <w:link w:val="Quote"/>
     <w:uiPriority w:val="29"/>
     <w:rsid w:val="00D12D5D"/>
     <w:rPr>
@@ -1977,7 +2050,7 @@
       <w:color w:val="404040" w:themeColor="text1" w:themeTint="BF"/>
     </w:rPr>
   </w:style>
-  <w:style w:type="paragraph" w:styleId="Prrafodelista">
+  <w:style w:type="paragraph" w:styleId="ListParagraph">
     <w:name w:val="List Paragraph"/>
     <w:basedOn w:val="Normal"/>
     <w:uiPriority w:val="34"/>
@@ -1988,9 +2061,9 @@
       <w:contextualSpacing/>
     </w:pPr>
   </w:style>
-  <w:style w:type="character" w:styleId="nfasisintenso">
+  <w:style w:type="character" w:styleId="IntenseEmphasis">
     <w:name w:val="Intense Emphasis"/>
-    <w:basedOn w:val="Fuentedeprrafopredeter"/>
+    <w:basedOn w:val="DefaultParagraphFont"/>
     <w:uiPriority w:val="21"/>
     <w:qFormat/>
     <w:rsid w:val="00D12D5D"/>
@@ -2000,11 +2073,11 @@
       <w:color w:val="0F4761" w:themeColor="accent1" w:themeShade="BF"/>
     </w:rPr>
   </w:style>
-  <w:style w:type="paragraph" w:styleId="Citadestacada">
+  <w:style w:type="paragraph" w:styleId="IntenseQuote">
     <w:name w:val="Intense Quote"/>
     <w:basedOn w:val="Normal"/>
     <w:next w:val="Normal"/>
-    <w:link w:val="CitadestacadaCar"/>
+    <w:link w:val="IntenseQuoteChar"/>
     <w:uiPriority w:val="30"/>
     <w:qFormat/>
     <w:rsid w:val="00D12D5D"/>
@@ -2023,10 +2096,10 @@
       <w:color w:val="0F4761" w:themeColor="accent1" w:themeShade="BF"/>
     </w:rPr>
   </w:style>
-  <w:style w:type="character" w:customStyle="1" w:styleId="CitadestacadaCar">
-    <w:name w:val="Cita destacada Car"/>
-    <w:basedOn w:val="Fuentedeprrafopredeter"/>
-    <w:link w:val="Citadestacada"/>
+  <w:style w:type="character" w:customStyle="1" w:styleId="IntenseQuoteChar">
+    <w:name w:val="Intense Quote Char"/>
+    <w:basedOn w:val="DefaultParagraphFont"/>
+    <w:link w:val="IntenseQuote"/>
     <w:uiPriority w:val="30"/>
     <w:rsid w:val="00D12D5D"/>
     <w:rPr>
@@ -2035,9 +2108,9 @@
       <w:color w:val="0F4761" w:themeColor="accent1" w:themeShade="BF"/>
     </w:rPr>
   </w:style>
-  <w:style w:type="character" w:styleId="Referenciaintensa">
+  <w:style w:type="character" w:styleId="IntenseReference">
     <w:name w:val="Intense Reference"/>
-    <w:basedOn w:val="Fuentedeprrafopredeter"/>
+    <w:basedOn w:val="DefaultParagraphFont"/>
     <w:uiPriority w:val="32"/>
     <w:qFormat/>
     <w:rsid w:val="00D12D5D"/>
@@ -2049,9 +2122,9 @@
       <w:spacing w:val="5"/>
     </w:rPr>
   </w:style>
-  <w:style w:type="table" w:styleId="Tablaconcuadrcula">
+  <w:style w:type="table" w:styleId="TableGrid">
     <w:name w:val="Table Grid"/>
-    <w:basedOn w:val="Tablanormal"/>
+    <w:basedOn w:val="TableNormal"/>
     <w:uiPriority w:val="39"/>
     <w:rsid w:val="00970786"/>
     <w:pPr>

</xml_diff>